<commit_message>
- Updated meeting minutes - Updated sprint hours
</commit_message>
<xml_diff>
--- a/Meeting Minutes/Meeting Minutes 2017 .docx
+++ b/Meeting Minutes/Meeting Minutes 2017 .docx
@@ -311,7 +311,25 @@
           <w:sz w:val="24"/>
           <w:u w:val="none"/>
         </w:rPr>
-        <w:t>Updated the furniture list of models we need to now show which objects are complete to objects not started on.</w:t>
+        <w:t xml:space="preserve">Updated the furniture list of models we need to </w:t>
+      </w:r>
+      <w:proofErr w:type="gramStart"/>
+      <w:r>
+        <w:rPr>
+          <w:b w:val="0"/>
+          <w:sz w:val="24"/>
+          <w:u w:val="none"/>
+        </w:rPr>
+        <w:t>now</w:t>
+      </w:r>
+      <w:proofErr w:type="gramEnd"/>
+      <w:r>
+        <w:rPr>
+          <w:b w:val="0"/>
+          <w:sz w:val="24"/>
+          <w:u w:val="none"/>
+        </w:rPr>
+        <w:t xml:space="preserve"> show which objects are complete to objects not started on.</w:t>
       </w:r>
     </w:p>
     <w:p>
@@ -519,15 +537,51 @@
           <w:sz w:val="24"/>
           <w:u w:val="none"/>
         </w:rPr>
-        <w:t xml:space="preserve">Spoke about the Tranzfuser </w:t>
-      </w:r>
-      <w:r>
-        <w:rPr>
-          <w:b w:val="0"/>
-          <w:sz w:val="24"/>
-          <w:u w:val="none"/>
-        </w:rPr>
-        <w:t>Project. We all agreed we will join the project, however we must have a minimum of 4 people in our group so we need to look out for anyone else interested in joining the Transfuser Project.</w:t>
+        <w:t xml:space="preserve">Spoke about the </w:t>
+      </w:r>
+      <w:proofErr w:type="spellStart"/>
+      <w:r>
+        <w:rPr>
+          <w:b w:val="0"/>
+          <w:sz w:val="24"/>
+          <w:u w:val="none"/>
+        </w:rPr>
+        <w:t>Tranzfuser</w:t>
+      </w:r>
+      <w:proofErr w:type="spellEnd"/>
+      <w:r>
+        <w:rPr>
+          <w:b w:val="0"/>
+          <w:sz w:val="24"/>
+          <w:u w:val="none"/>
+        </w:rPr>
+        <w:t xml:space="preserve"> </w:t>
+      </w:r>
+      <w:r>
+        <w:rPr>
+          <w:b w:val="0"/>
+          <w:sz w:val="24"/>
+          <w:u w:val="none"/>
+        </w:rPr>
+        <w:t xml:space="preserve">Project. We all agreed we will join the project, however we must have a minimum of 4 people in our group so we need to look out for anyone else interested in joining the </w:t>
+      </w:r>
+      <w:proofErr w:type="spellStart"/>
+      <w:r>
+        <w:rPr>
+          <w:b w:val="0"/>
+          <w:sz w:val="24"/>
+          <w:u w:val="none"/>
+        </w:rPr>
+        <w:t>Transfuser</w:t>
+      </w:r>
+      <w:proofErr w:type="spellEnd"/>
+      <w:r>
+        <w:rPr>
+          <w:b w:val="0"/>
+          <w:sz w:val="24"/>
+          <w:u w:val="none"/>
+        </w:rPr>
+        <w:t xml:space="preserve"> Project.</w:t>
       </w:r>
     </w:p>
     <w:p>
@@ -1053,7 +1107,25 @@
           <w:sz w:val="24"/>
           <w:u w:val="none"/>
         </w:rPr>
-        <w:t>Discussion about whether to go to Sutton Hoo to look at how the Victorian style furniture and room layout (did not go in the end)</w:t>
+        <w:t xml:space="preserve">Discussion about whether to go to Sutton </w:t>
+      </w:r>
+      <w:proofErr w:type="spellStart"/>
+      <w:r>
+        <w:rPr>
+          <w:b w:val="0"/>
+          <w:sz w:val="24"/>
+          <w:u w:val="none"/>
+        </w:rPr>
+        <w:t>Hoo</w:t>
+      </w:r>
+      <w:proofErr w:type="spellEnd"/>
+      <w:r>
+        <w:rPr>
+          <w:b w:val="0"/>
+          <w:sz w:val="24"/>
+          <w:u w:val="none"/>
+        </w:rPr>
+        <w:t xml:space="preserve"> to look at how the Victorian style furniture and room layout (did not go in the end)</w:t>
       </w:r>
     </w:p>
     <w:p>
@@ -1305,7 +1377,25 @@
           <w:sz w:val="24"/>
           <w:u w:val="none"/>
         </w:rPr>
-        <w:t>Talk about the trip to Sutton Hoo – could go to Christchurch manor as an alternative that is free and closer.</w:t>
+        <w:t xml:space="preserve">Talk about the trip to Sutton </w:t>
+      </w:r>
+      <w:proofErr w:type="spellStart"/>
+      <w:r>
+        <w:rPr>
+          <w:b w:val="0"/>
+          <w:sz w:val="24"/>
+          <w:u w:val="none"/>
+        </w:rPr>
+        <w:t>Hoo</w:t>
+      </w:r>
+      <w:proofErr w:type="spellEnd"/>
+      <w:r>
+        <w:rPr>
+          <w:b w:val="0"/>
+          <w:sz w:val="24"/>
+          <w:u w:val="none"/>
+        </w:rPr>
+        <w:t xml:space="preserve"> – could go to Christchurch manor as an alternative that is free and closer.</w:t>
       </w:r>
     </w:p>
     <w:p>
@@ -1835,51 +1925,111 @@
           <w:szCs w:val="24"/>
           <w:u w:val="none"/>
         </w:rPr>
-        <w:t>Started the Transfuser project signup sheet. Only two things left to do for it</w:t>
-      </w:r>
-    </w:p>
-    <w:p>
-      <w:pPr>
-        <w:pStyle w:val="ListParagraph"/>
-        <w:numPr>
-          <w:ilvl w:val="0"/>
-          <w:numId w:val="2"/>
-        </w:numPr>
-        <w:rPr>
-          <w:sz w:val="28"/>
-          <w:szCs w:val="24"/>
-        </w:rPr>
-      </w:pPr>
-      <w:r>
-        <w:rPr>
-          <w:b w:val="0"/>
-          <w:sz w:val="24"/>
-          <w:szCs w:val="24"/>
-          <w:u w:val="none"/>
-        </w:rPr>
-        <w:t>Got a new member for our group for the Transfuser: Junior who will be doing models and possibly work on Carer</w:t>
-      </w:r>
-    </w:p>
-    <w:p>
-      <w:pPr>
-        <w:pStyle w:val="ListParagraph"/>
-        <w:numPr>
-          <w:ilvl w:val="0"/>
-          <w:numId w:val="2"/>
-        </w:numPr>
-        <w:rPr>
-          <w:sz w:val="28"/>
-          <w:szCs w:val="24"/>
-        </w:rPr>
-      </w:pPr>
-      <w:r>
-        <w:rPr>
-          <w:b w:val="0"/>
-          <w:sz w:val="24"/>
-          <w:szCs w:val="24"/>
-          <w:u w:val="none"/>
-        </w:rPr>
-        <w:t>Made the video for the Transfuser project</w:t>
+        <w:t xml:space="preserve">Started the </w:t>
+      </w:r>
+      <w:proofErr w:type="spellStart"/>
+      <w:r>
+        <w:rPr>
+          <w:b w:val="0"/>
+          <w:sz w:val="24"/>
+          <w:szCs w:val="24"/>
+          <w:u w:val="none"/>
+        </w:rPr>
+        <w:t>Transfuser</w:t>
+      </w:r>
+      <w:proofErr w:type="spellEnd"/>
+      <w:r>
+        <w:rPr>
+          <w:b w:val="0"/>
+          <w:sz w:val="24"/>
+          <w:szCs w:val="24"/>
+          <w:u w:val="none"/>
+        </w:rPr>
+        <w:t xml:space="preserve"> project signup sheet. Only two things left to do for it</w:t>
+      </w:r>
+    </w:p>
+    <w:p>
+      <w:pPr>
+        <w:pStyle w:val="ListParagraph"/>
+        <w:numPr>
+          <w:ilvl w:val="0"/>
+          <w:numId w:val="2"/>
+        </w:numPr>
+        <w:rPr>
+          <w:sz w:val="28"/>
+          <w:szCs w:val="24"/>
+        </w:rPr>
+      </w:pPr>
+      <w:r>
+        <w:rPr>
+          <w:b w:val="0"/>
+          <w:sz w:val="24"/>
+          <w:szCs w:val="24"/>
+          <w:u w:val="none"/>
+        </w:rPr>
+        <w:t xml:space="preserve">Got a new member for our group for the </w:t>
+      </w:r>
+      <w:proofErr w:type="spellStart"/>
+      <w:r>
+        <w:rPr>
+          <w:b w:val="0"/>
+          <w:sz w:val="24"/>
+          <w:szCs w:val="24"/>
+          <w:u w:val="none"/>
+        </w:rPr>
+        <w:t>Transfuser</w:t>
+      </w:r>
+      <w:proofErr w:type="spellEnd"/>
+      <w:r>
+        <w:rPr>
+          <w:b w:val="0"/>
+          <w:sz w:val="24"/>
+          <w:szCs w:val="24"/>
+          <w:u w:val="none"/>
+        </w:rPr>
+        <w:t>: Junior who will be doing models and possibly work on Carer</w:t>
+      </w:r>
+    </w:p>
+    <w:p>
+      <w:pPr>
+        <w:pStyle w:val="ListParagraph"/>
+        <w:numPr>
+          <w:ilvl w:val="0"/>
+          <w:numId w:val="2"/>
+        </w:numPr>
+        <w:rPr>
+          <w:sz w:val="28"/>
+          <w:szCs w:val="24"/>
+        </w:rPr>
+      </w:pPr>
+      <w:r>
+        <w:rPr>
+          <w:b w:val="0"/>
+          <w:sz w:val="24"/>
+          <w:szCs w:val="24"/>
+          <w:u w:val="none"/>
+        </w:rPr>
+        <w:t xml:space="preserve">Made the video for the </w:t>
+      </w:r>
+      <w:proofErr w:type="spellStart"/>
+      <w:r>
+        <w:rPr>
+          <w:b w:val="0"/>
+          <w:sz w:val="24"/>
+          <w:szCs w:val="24"/>
+          <w:u w:val="none"/>
+        </w:rPr>
+        <w:t>Transfuser</w:t>
+      </w:r>
+      <w:proofErr w:type="spellEnd"/>
+      <w:r>
+        <w:rPr>
+          <w:b w:val="0"/>
+          <w:sz w:val="24"/>
+          <w:szCs w:val="24"/>
+          <w:u w:val="none"/>
+        </w:rPr>
+        <w:t xml:space="preserve"> project</w:t>
       </w:r>
     </w:p>
     <w:p>
@@ -2153,7 +2303,27 @@
           <w:szCs w:val="24"/>
           <w:u w:val="none"/>
         </w:rPr>
-        <w:t>We need to have a plan for if we get onto the Transfuzer Project. Write down what we plan to do and such</w:t>
+        <w:t xml:space="preserve">We need to have a plan for if we get onto the </w:t>
+      </w:r>
+      <w:proofErr w:type="spellStart"/>
+      <w:r>
+        <w:rPr>
+          <w:b w:val="0"/>
+          <w:sz w:val="24"/>
+          <w:szCs w:val="24"/>
+          <w:u w:val="none"/>
+        </w:rPr>
+        <w:t>Transfuzer</w:t>
+      </w:r>
+      <w:proofErr w:type="spellEnd"/>
+      <w:r>
+        <w:rPr>
+          <w:b w:val="0"/>
+          <w:sz w:val="24"/>
+          <w:szCs w:val="24"/>
+          <w:u w:val="none"/>
+        </w:rPr>
+        <w:t xml:space="preserve"> Project. Write down what we plan to do and such</w:t>
       </w:r>
     </w:p>
     <w:p>
@@ -2521,7 +2691,27 @@
           <w:szCs w:val="24"/>
           <w:u w:val="none"/>
         </w:rPr>
-        <w:t>Since we only have 6 weeks left we shouldn’t be focusing on more additions, rather than polishing, bugfixing and playtesting.</w:t>
+        <w:t xml:space="preserve">Since we only have 6 weeks left we shouldn’t be focusing on more additions, rather than polishing, </w:t>
+      </w:r>
+      <w:proofErr w:type="spellStart"/>
+      <w:r>
+        <w:rPr>
+          <w:b w:val="0"/>
+          <w:sz w:val="24"/>
+          <w:szCs w:val="24"/>
+          <w:u w:val="none"/>
+        </w:rPr>
+        <w:t>bugfixing</w:t>
+      </w:r>
+      <w:proofErr w:type="spellEnd"/>
+      <w:r>
+        <w:rPr>
+          <w:b w:val="0"/>
+          <w:sz w:val="24"/>
+          <w:szCs w:val="24"/>
+          <w:u w:val="none"/>
+        </w:rPr>
+        <w:t xml:space="preserve"> and playtesting.</w:t>
       </w:r>
     </w:p>
     <w:p>
@@ -3207,6 +3397,28 @@
           <w:szCs w:val="24"/>
           <w:u w:val="none"/>
         </w:rPr>
+        <w:t>Chris wasn’t in so we just had a group meeting and asked if he wanted to see our game later</w:t>
+      </w:r>
+    </w:p>
+    <w:p>
+      <w:pPr>
+        <w:pStyle w:val="ListParagraph"/>
+        <w:numPr>
+          <w:ilvl w:val="1"/>
+          <w:numId w:val="2"/>
+        </w:numPr>
+        <w:rPr>
+          <w:sz w:val="28"/>
+          <w:szCs w:val="24"/>
+        </w:rPr>
+      </w:pPr>
+      <w:r>
+        <w:rPr>
+          <w:b w:val="0"/>
+          <w:sz w:val="24"/>
+          <w:szCs w:val="24"/>
+          <w:u w:val="none"/>
+        </w:rPr>
         <w:t>Spoke about the animation for the carer and how to go about fixing it.</w:t>
       </w:r>
     </w:p>
@@ -3252,9 +3464,794 @@
           <w:u w:val="none"/>
         </w:rPr>
         <w:t>Set up the next sprint. This sprint we’re aiming on doing a few tasks due to other work and to just generally fix things for the game</w:t>
+      </w:r>
+    </w:p>
+    <w:p>
+      <w:pPr>
+        <w:rPr>
+          <w:sz w:val="28"/>
+          <w:szCs w:val="24"/>
+        </w:rPr>
+      </w:pPr>
+    </w:p>
+    <w:p>
+      <w:pPr>
+        <w:rPr>
+          <w:sz w:val="28"/>
+          <w:szCs w:val="24"/>
+        </w:rPr>
+      </w:pPr>
+      <w:r>
+        <w:rPr>
+          <w:sz w:val="28"/>
+          <w:szCs w:val="24"/>
+        </w:rPr>
+        <w:t>26</w:t>
+      </w:r>
+      <w:r>
+        <w:rPr>
+          <w:sz w:val="28"/>
+          <w:szCs w:val="24"/>
+          <w:vertAlign w:val="superscript"/>
+        </w:rPr>
+        <w:t>th</w:t>
+      </w:r>
+      <w:r>
+        <w:rPr>
+          <w:sz w:val="28"/>
+          <w:szCs w:val="24"/>
+        </w:rPr>
+        <w:t xml:space="preserve"> March</w:t>
+      </w:r>
+    </w:p>
+    <w:p>
+      <w:pPr>
+        <w:pStyle w:val="ListParagraph"/>
+        <w:numPr>
+          <w:ilvl w:val="0"/>
+          <w:numId w:val="2"/>
+        </w:numPr>
+        <w:rPr>
+          <w:sz w:val="28"/>
+          <w:szCs w:val="24"/>
+        </w:rPr>
+      </w:pPr>
+      <w:r>
+        <w:rPr>
+          <w:b w:val="0"/>
+          <w:sz w:val="24"/>
+          <w:szCs w:val="24"/>
+          <w:u w:val="none"/>
+        </w:rPr>
+        <w:t>Agreed to meet on the Tuesday to go over a few things for the sprint and to have some people playtest the game</w:t>
+      </w:r>
+    </w:p>
+    <w:p>
+      <w:pPr>
+        <w:rPr>
+          <w:sz w:val="28"/>
+          <w:szCs w:val="24"/>
+        </w:rPr>
+      </w:pPr>
+    </w:p>
+    <w:p>
+      <w:pPr>
+        <w:rPr>
+          <w:sz w:val="28"/>
+          <w:szCs w:val="24"/>
+        </w:rPr>
+      </w:pPr>
+    </w:p>
+    <w:p>
+      <w:pPr>
+        <w:rPr>
+          <w:sz w:val="28"/>
+          <w:szCs w:val="24"/>
+        </w:rPr>
+      </w:pPr>
+      <w:r>
+        <w:rPr>
+          <w:sz w:val="28"/>
+          <w:szCs w:val="24"/>
+        </w:rPr>
+        <w:t>28</w:t>
+      </w:r>
+      <w:r>
+        <w:rPr>
+          <w:sz w:val="28"/>
+          <w:szCs w:val="24"/>
+          <w:vertAlign w:val="superscript"/>
+        </w:rPr>
+        <w:t>th</w:t>
+      </w:r>
+      <w:r>
+        <w:rPr>
+          <w:sz w:val="28"/>
+          <w:szCs w:val="24"/>
+        </w:rPr>
+        <w:t xml:space="preserve"> March</w:t>
+      </w:r>
+    </w:p>
+    <w:p>
+      <w:pPr>
+        <w:pStyle w:val="ListParagraph"/>
+        <w:numPr>
+          <w:ilvl w:val="0"/>
+          <w:numId w:val="2"/>
+        </w:numPr>
+        <w:rPr>
+          <w:sz w:val="28"/>
+          <w:szCs w:val="24"/>
+        </w:rPr>
+      </w:pPr>
+      <w:r>
+        <w:rPr>
+          <w:b w:val="0"/>
+          <w:sz w:val="24"/>
+          <w:szCs w:val="24"/>
+          <w:u w:val="none"/>
+        </w:rPr>
+        <w:t>Managed to get some people to playtest our game and give us feedback to help us</w:t>
+      </w:r>
+    </w:p>
+    <w:p>
+      <w:pPr>
+        <w:pStyle w:val="ListParagraph"/>
+        <w:numPr>
+          <w:ilvl w:val="0"/>
+          <w:numId w:val="2"/>
+        </w:numPr>
+        <w:rPr>
+          <w:sz w:val="28"/>
+          <w:szCs w:val="24"/>
+        </w:rPr>
+      </w:pPr>
+      <w:r>
+        <w:rPr>
+          <w:b w:val="0"/>
+          <w:sz w:val="24"/>
+          <w:szCs w:val="24"/>
+          <w:u w:val="none"/>
+        </w:rPr>
+        <w:t>Finished off remaining tasks left to do</w:t>
+      </w:r>
+    </w:p>
+    <w:p>
+      <w:pPr>
+        <w:pStyle w:val="ListParagraph"/>
+        <w:numPr>
+          <w:ilvl w:val="0"/>
+          <w:numId w:val="2"/>
+        </w:numPr>
+        <w:rPr>
+          <w:sz w:val="28"/>
+          <w:szCs w:val="24"/>
+        </w:rPr>
+      </w:pPr>
+      <w:r>
+        <w:rPr>
+          <w:b w:val="0"/>
+          <w:sz w:val="24"/>
+          <w:szCs w:val="24"/>
+          <w:u w:val="none"/>
+        </w:rPr>
+        <w:t>Worked on the presentation for tomorrow and agreed to meet at 8:30 to go over who will say what</w:t>
+      </w:r>
+    </w:p>
+    <w:p>
+      <w:pPr>
+        <w:rPr>
+          <w:sz w:val="28"/>
+          <w:szCs w:val="24"/>
+        </w:rPr>
+      </w:pPr>
+    </w:p>
+    <w:p>
+      <w:pPr>
+        <w:rPr>
+          <w:sz w:val="28"/>
+          <w:szCs w:val="24"/>
+        </w:rPr>
+      </w:pPr>
+      <w:r>
+        <w:rPr>
+          <w:sz w:val="28"/>
+          <w:szCs w:val="24"/>
+        </w:rPr>
+        <w:t>29</w:t>
+      </w:r>
+      <w:r>
+        <w:rPr>
+          <w:sz w:val="28"/>
+          <w:szCs w:val="24"/>
+          <w:vertAlign w:val="superscript"/>
+        </w:rPr>
+        <w:t>th</w:t>
+      </w:r>
+      <w:r>
+        <w:rPr>
+          <w:sz w:val="28"/>
+          <w:szCs w:val="24"/>
+        </w:rPr>
+        <w:t xml:space="preserve"> March</w:t>
+      </w:r>
+    </w:p>
+    <w:p>
+      <w:pPr>
+        <w:pStyle w:val="ListParagraph"/>
+        <w:numPr>
+          <w:ilvl w:val="0"/>
+          <w:numId w:val="2"/>
+        </w:numPr>
+        <w:rPr>
+          <w:sz w:val="24"/>
+          <w:szCs w:val="24"/>
+          <w:u w:val="none"/>
+        </w:rPr>
+      </w:pPr>
+      <w:r>
+        <w:rPr>
+          <w:sz w:val="24"/>
+          <w:szCs w:val="24"/>
+          <w:u w:val="none"/>
+        </w:rPr>
+        <w:t>Presentation day</w:t>
+      </w:r>
+    </w:p>
+    <w:p>
+      <w:pPr>
+        <w:pStyle w:val="ListParagraph"/>
+        <w:numPr>
+          <w:ilvl w:val="1"/>
+          <w:numId w:val="2"/>
+        </w:numPr>
+        <w:rPr>
+          <w:sz w:val="24"/>
+          <w:szCs w:val="24"/>
+          <w:u w:val="none"/>
+        </w:rPr>
+      </w:pPr>
+      <w:r>
+        <w:rPr>
+          <w:b w:val="0"/>
+          <w:sz w:val="24"/>
+          <w:szCs w:val="24"/>
+          <w:u w:val="none"/>
+        </w:rPr>
+        <w:t>We need to focus on the mechanics to make sure the experience changes over the course of the game</w:t>
+      </w:r>
+    </w:p>
+    <w:p>
+      <w:pPr>
+        <w:pStyle w:val="ListParagraph"/>
+        <w:numPr>
+          <w:ilvl w:val="1"/>
+          <w:numId w:val="2"/>
+        </w:numPr>
+        <w:rPr>
+          <w:sz w:val="24"/>
+          <w:szCs w:val="24"/>
+          <w:u w:val="none"/>
+        </w:rPr>
+      </w:pPr>
+      <w:r>
+        <w:rPr>
+          <w:b w:val="0"/>
+          <w:sz w:val="24"/>
+          <w:szCs w:val="24"/>
+          <w:u w:val="none"/>
+        </w:rPr>
+        <w:t>Need to focus on keeping it small, high quality and leave players wanting more</w:t>
+      </w:r>
+    </w:p>
+    <w:p>
+      <w:pPr>
+        <w:pStyle w:val="ListParagraph"/>
+        <w:numPr>
+          <w:ilvl w:val="1"/>
+          <w:numId w:val="2"/>
+        </w:numPr>
+        <w:rPr>
+          <w:sz w:val="24"/>
+          <w:szCs w:val="24"/>
+          <w:u w:val="none"/>
+        </w:rPr>
+      </w:pPr>
+      <w:r>
+        <w:rPr>
+          <w:b w:val="0"/>
+          <w:sz w:val="24"/>
+          <w:szCs w:val="24"/>
+          <w:u w:val="none"/>
+        </w:rPr>
+        <w:t>We should still get more people to playtest to keep gaining more feedback</w:t>
+      </w:r>
+    </w:p>
+    <w:p>
+      <w:pPr>
+        <w:pStyle w:val="ListParagraph"/>
+        <w:numPr>
+          <w:ilvl w:val="0"/>
+          <w:numId w:val="2"/>
+        </w:numPr>
+        <w:rPr>
+          <w:sz w:val="24"/>
+          <w:szCs w:val="24"/>
+          <w:u w:val="none"/>
+        </w:rPr>
+      </w:pPr>
+      <w:r>
+        <w:rPr>
+          <w:b w:val="0"/>
+          <w:sz w:val="24"/>
+          <w:szCs w:val="24"/>
+          <w:u w:val="none"/>
+        </w:rPr>
+        <w:t xml:space="preserve">Since we won’t be having any more meetings with lecturers (and Easter holidays are here) we decided to do a few weeks of tasks rather than weekly which could give us an idea of how the </w:t>
+      </w:r>
+      <w:proofErr w:type="spellStart"/>
+      <w:r>
+        <w:rPr>
+          <w:b w:val="0"/>
+          <w:sz w:val="24"/>
+          <w:szCs w:val="24"/>
+          <w:u w:val="none"/>
+        </w:rPr>
+        <w:t>Tranzfuser</w:t>
+      </w:r>
+      <w:proofErr w:type="spellEnd"/>
+      <w:r>
+        <w:rPr>
+          <w:b w:val="0"/>
+          <w:sz w:val="24"/>
+          <w:szCs w:val="24"/>
+          <w:u w:val="none"/>
+        </w:rPr>
+        <w:t xml:space="preserve"> could go if we get in.</w:t>
+      </w:r>
+    </w:p>
+    <w:p>
+      <w:pPr>
+        <w:pStyle w:val="ListParagraph"/>
+        <w:numPr>
+          <w:ilvl w:val="0"/>
+          <w:numId w:val="2"/>
+        </w:numPr>
+        <w:rPr>
+          <w:sz w:val="24"/>
+          <w:szCs w:val="24"/>
+          <w:u w:val="none"/>
+        </w:rPr>
+      </w:pPr>
+      <w:r>
+        <w:rPr>
+          <w:b w:val="0"/>
+          <w:sz w:val="24"/>
+          <w:szCs w:val="24"/>
+          <w:u w:val="none"/>
+        </w:rPr>
+        <w:t>Set up sprint, tasks and what we all want to achieve</w:t>
+      </w:r>
+    </w:p>
+    <w:p>
+      <w:pPr>
+        <w:rPr>
+          <w:sz w:val="24"/>
+          <w:szCs w:val="24"/>
+          <w:u w:val="none"/>
+        </w:rPr>
+      </w:pPr>
+    </w:p>
+    <w:p>
+      <w:pPr>
+        <w:rPr>
+          <w:sz w:val="28"/>
+          <w:szCs w:val="24"/>
+        </w:rPr>
+      </w:pPr>
+      <w:r>
+        <w:rPr>
+          <w:sz w:val="28"/>
+          <w:szCs w:val="24"/>
+        </w:rPr>
+        <w:t>12</w:t>
+      </w:r>
+      <w:r>
+        <w:rPr>
+          <w:sz w:val="28"/>
+          <w:szCs w:val="24"/>
+          <w:vertAlign w:val="superscript"/>
+        </w:rPr>
+        <w:t>th</w:t>
+      </w:r>
+      <w:r>
+        <w:rPr>
+          <w:sz w:val="28"/>
+          <w:szCs w:val="24"/>
+        </w:rPr>
+        <w:t xml:space="preserve"> April</w:t>
+      </w:r>
+    </w:p>
+    <w:p>
+      <w:pPr>
+        <w:pStyle w:val="ListParagraph"/>
+        <w:numPr>
+          <w:ilvl w:val="0"/>
+          <w:numId w:val="2"/>
+        </w:numPr>
+        <w:rPr>
+          <w:sz w:val="28"/>
+          <w:szCs w:val="24"/>
+        </w:rPr>
+      </w:pPr>
+      <w:r>
+        <w:rPr>
+          <w:b w:val="0"/>
+          <w:sz w:val="24"/>
+          <w:szCs w:val="24"/>
+          <w:u w:val="none"/>
+        </w:rPr>
+        <w:t xml:space="preserve">Failed to get </w:t>
+      </w:r>
+      <w:r>
+        <w:rPr>
+          <w:b w:val="0"/>
+          <w:sz w:val="24"/>
+          <w:szCs w:val="24"/>
+          <w:u w:val="none"/>
+        </w:rPr>
+        <w:t>onto</w:t>
+      </w:r>
+      <w:r>
+        <w:rPr>
+          <w:b w:val="0"/>
+          <w:sz w:val="24"/>
+          <w:szCs w:val="24"/>
+          <w:u w:val="none"/>
+        </w:rPr>
+        <w:t xml:space="preserve"> </w:t>
+      </w:r>
+      <w:proofErr w:type="spellStart"/>
+      <w:r>
+        <w:rPr>
+          <w:b w:val="0"/>
+          <w:sz w:val="24"/>
+          <w:szCs w:val="24"/>
+          <w:u w:val="none"/>
+        </w:rPr>
+        <w:t>Tranzfuser</w:t>
+      </w:r>
+      <w:proofErr w:type="spellEnd"/>
+      <w:r>
+        <w:rPr>
+          <w:b w:val="0"/>
+          <w:sz w:val="24"/>
+          <w:szCs w:val="24"/>
+          <w:u w:val="none"/>
+        </w:rPr>
+        <w:t xml:space="preserve"> project</w:t>
+      </w:r>
+      <w:r>
+        <w:rPr>
+          <w:b w:val="0"/>
+          <w:sz w:val="24"/>
+          <w:szCs w:val="24"/>
+          <w:u w:val="none"/>
+        </w:rPr>
+        <w:t xml:space="preserve">. </w:t>
+      </w:r>
+      <w:r>
+        <w:rPr>
+          <w:b w:val="0"/>
+          <w:sz w:val="24"/>
+          <w:szCs w:val="24"/>
+          <w:u w:val="none"/>
+        </w:rPr>
+        <w:t>Had a group meeting via Facebook:</w:t>
+      </w:r>
+    </w:p>
+    <w:p>
+      <w:pPr>
+        <w:pStyle w:val="ListParagraph"/>
+        <w:numPr>
+          <w:ilvl w:val="1"/>
+          <w:numId w:val="2"/>
+        </w:numPr>
+        <w:rPr>
+          <w:sz w:val="28"/>
+          <w:szCs w:val="24"/>
+        </w:rPr>
+      </w:pPr>
+      <w:r>
+        <w:rPr>
+          <w:b w:val="0"/>
+          <w:sz w:val="24"/>
+          <w:szCs w:val="24"/>
+          <w:u w:val="none"/>
+        </w:rPr>
+        <w:t>Agreed to just complete the remaining tasks and then see what people say about the game when playtesting to see if we need to fix anything else.</w:t>
+      </w:r>
+    </w:p>
+    <w:p>
+      <w:pPr>
+        <w:pStyle w:val="ListParagraph"/>
+        <w:numPr>
+          <w:ilvl w:val="1"/>
+          <w:numId w:val="2"/>
+        </w:numPr>
+        <w:rPr>
+          <w:sz w:val="28"/>
+          <w:szCs w:val="24"/>
+        </w:rPr>
+      </w:pPr>
+      <w:r>
+        <w:rPr>
+          <w:b w:val="0"/>
+          <w:sz w:val="24"/>
+          <w:szCs w:val="24"/>
+          <w:u w:val="none"/>
+        </w:rPr>
+        <w:t xml:space="preserve">Stopped research and work on tools such as Substance Painter and </w:t>
+      </w:r>
+      <w:proofErr w:type="spellStart"/>
+      <w:r>
+        <w:rPr>
+          <w:b w:val="0"/>
+          <w:sz w:val="24"/>
+          <w:szCs w:val="24"/>
+          <w:u w:val="none"/>
+        </w:rPr>
+        <w:t>ZBrush</w:t>
+      </w:r>
+      <w:proofErr w:type="spellEnd"/>
+      <w:r>
+        <w:rPr>
+          <w:b w:val="0"/>
+          <w:sz w:val="24"/>
+          <w:szCs w:val="24"/>
+          <w:u w:val="none"/>
+        </w:rPr>
+        <w:t xml:space="preserve"> that we were going to use during </w:t>
+      </w:r>
+      <w:proofErr w:type="spellStart"/>
+      <w:r>
+        <w:rPr>
+          <w:b w:val="0"/>
+          <w:sz w:val="24"/>
+          <w:szCs w:val="24"/>
+          <w:u w:val="none"/>
+        </w:rPr>
+        <w:t>Tranzfuser</w:t>
+      </w:r>
+      <w:proofErr w:type="spellEnd"/>
+    </w:p>
+    <w:p>
+      <w:pPr>
+        <w:rPr>
+          <w:sz w:val="28"/>
+          <w:szCs w:val="24"/>
+        </w:rPr>
+      </w:pPr>
+    </w:p>
+    <w:p>
+      <w:pPr>
+        <w:rPr>
+          <w:sz w:val="28"/>
+          <w:szCs w:val="24"/>
+        </w:rPr>
+      </w:pPr>
+    </w:p>
+    <w:p>
+      <w:pPr>
+        <w:rPr>
+          <w:sz w:val="28"/>
+          <w:szCs w:val="24"/>
+        </w:rPr>
+      </w:pPr>
+    </w:p>
+    <w:p>
+      <w:pPr>
+        <w:rPr>
+          <w:sz w:val="28"/>
+          <w:szCs w:val="24"/>
+        </w:rPr>
+      </w:pPr>
+    </w:p>
+    <w:p>
+      <w:pPr>
+        <w:rPr>
+          <w:sz w:val="28"/>
+          <w:szCs w:val="24"/>
+        </w:rPr>
+      </w:pPr>
+    </w:p>
+    <w:p>
+      <w:pPr>
+        <w:rPr>
+          <w:sz w:val="28"/>
+          <w:szCs w:val="24"/>
+        </w:rPr>
+      </w:pPr>
+      <w:r>
+        <w:rPr>
+          <w:sz w:val="28"/>
+          <w:szCs w:val="24"/>
+        </w:rPr>
+        <w:lastRenderedPageBreak/>
+        <w:t>18</w:t>
+      </w:r>
+      <w:r>
+        <w:rPr>
+          <w:sz w:val="28"/>
+          <w:szCs w:val="24"/>
+          <w:vertAlign w:val="superscript"/>
+        </w:rPr>
+        <w:t>th</w:t>
+      </w:r>
+      <w:r>
+        <w:rPr>
+          <w:sz w:val="28"/>
+          <w:szCs w:val="24"/>
+        </w:rPr>
+        <w:t>-19</w:t>
+      </w:r>
+      <w:r>
+        <w:rPr>
+          <w:sz w:val="28"/>
+          <w:szCs w:val="24"/>
+          <w:vertAlign w:val="superscript"/>
+        </w:rPr>
+        <w:t>th</w:t>
+      </w:r>
+      <w:r>
+        <w:rPr>
+          <w:sz w:val="28"/>
+          <w:szCs w:val="24"/>
+        </w:rPr>
+        <w:t xml:space="preserve"> April</w:t>
+      </w:r>
+    </w:p>
+    <w:p>
+      <w:pPr>
+        <w:pStyle w:val="ListParagraph"/>
+        <w:numPr>
+          <w:ilvl w:val="0"/>
+          <w:numId w:val="2"/>
+        </w:numPr>
+        <w:rPr>
+          <w:sz w:val="28"/>
+          <w:szCs w:val="24"/>
+        </w:rPr>
+      </w:pPr>
+      <w:r>
+        <w:rPr>
+          <w:b w:val="0"/>
+          <w:sz w:val="24"/>
+          <w:szCs w:val="24"/>
+          <w:u w:val="none"/>
+        </w:rPr>
+        <w:t>Agreed to meet at university on Wednesday to go over tasks</w:t>
+      </w:r>
+    </w:p>
+    <w:p>
+      <w:pPr>
+        <w:pStyle w:val="ListParagraph"/>
+        <w:numPr>
+          <w:ilvl w:val="0"/>
+          <w:numId w:val="2"/>
+        </w:numPr>
+        <w:rPr>
+          <w:sz w:val="28"/>
+          <w:szCs w:val="24"/>
+        </w:rPr>
+      </w:pPr>
+      <w:r>
+        <w:rPr>
+          <w:b w:val="0"/>
+          <w:sz w:val="24"/>
+          <w:szCs w:val="24"/>
+          <w:u w:val="none"/>
+        </w:rPr>
+        <w:t>Group meeting:</w:t>
+      </w:r>
+    </w:p>
+    <w:p>
+      <w:pPr>
+        <w:pStyle w:val="ListParagraph"/>
+        <w:numPr>
+          <w:ilvl w:val="1"/>
+          <w:numId w:val="2"/>
+        </w:numPr>
+        <w:rPr>
+          <w:sz w:val="28"/>
+          <w:szCs w:val="24"/>
+        </w:rPr>
+      </w:pPr>
+      <w:r>
+        <w:rPr>
+          <w:b w:val="0"/>
+          <w:sz w:val="24"/>
+          <w:szCs w:val="24"/>
+          <w:u w:val="none"/>
+        </w:rPr>
+        <w:t>Since tasks are being done (slowly) we agreed we needed to pick up the pace else we could risk running out of time</w:t>
+      </w:r>
+    </w:p>
+    <w:p>
+      <w:pPr>
+        <w:pStyle w:val="ListParagraph"/>
+        <w:numPr>
+          <w:ilvl w:val="1"/>
+          <w:numId w:val="2"/>
+        </w:numPr>
+        <w:rPr>
+          <w:sz w:val="28"/>
+          <w:szCs w:val="24"/>
+        </w:rPr>
+      </w:pPr>
+      <w:r>
+        <w:rPr>
+          <w:b w:val="0"/>
+          <w:sz w:val="24"/>
+          <w:szCs w:val="24"/>
+          <w:u w:val="none"/>
+        </w:rPr>
+        <w:t>Played through the game – Matt has added a lot of changes which hasn’t been planned, mentioned or approved in the group. The changes are questionable but since we’re so late into the project there’s not much time to change them.</w:t>
+      </w:r>
+    </w:p>
+    <w:p>
+      <w:pPr>
+        <w:pStyle w:val="ListParagraph"/>
+        <w:numPr>
+          <w:ilvl w:val="1"/>
+          <w:numId w:val="2"/>
+        </w:numPr>
+        <w:rPr>
+          <w:sz w:val="28"/>
+          <w:szCs w:val="24"/>
+        </w:rPr>
+      </w:pPr>
+      <w:r>
+        <w:rPr>
+          <w:b w:val="0"/>
+          <w:sz w:val="24"/>
+          <w:szCs w:val="24"/>
+          <w:u w:val="none"/>
+        </w:rPr>
+        <w:t>Matt has also given him more tasks to do for the game (sound files and code) which haven’t been added yet to the backlog, nor does the rest of the group know what they are.</w:t>
+      </w:r>
+    </w:p>
+    <w:p>
+      <w:pPr>
+        <w:pStyle w:val="ListParagraph"/>
+        <w:numPr>
+          <w:ilvl w:val="1"/>
+          <w:numId w:val="2"/>
+        </w:numPr>
+        <w:rPr>
+          <w:sz w:val="28"/>
+          <w:szCs w:val="24"/>
+        </w:rPr>
+      </w:pPr>
+      <w:r>
+        <w:rPr>
+          <w:b w:val="0"/>
+          <w:sz w:val="24"/>
+          <w:szCs w:val="24"/>
+          <w:u w:val="none"/>
+        </w:rPr>
+        <w:t>Lee agreed to voice the carer just so we can have the carer saying something during gameplay rather than staying silent throughout (this is also due to being unable to find anyone to voice the carer)</w:t>
       </w:r>
       <w:bookmarkStart w:id="0" w:name="_GoBack"/>
       <w:bookmarkEnd w:id="0"/>
+    </w:p>
+    <w:p>
+      <w:pPr>
+        <w:rPr>
+          <w:sz w:val="28"/>
+          <w:szCs w:val="24"/>
+        </w:rPr>
+      </w:pPr>
     </w:p>
     <w:sectPr>
       <w:pgSz w:w="11906" w:h="16838"/>

</xml_diff>

<commit_message>
- Added to meeting minutes - Added to sprint hours - Added new file: Presentation final
</commit_message>
<xml_diff>
--- a/Meeting Minutes/Meeting Minutes 2017 .docx
+++ b/Meeting Minutes/Meeting Minutes 2017 .docx
@@ -311,25 +311,7 @@
           <w:sz w:val="24"/>
           <w:u w:val="none"/>
         </w:rPr>
-        <w:t xml:space="preserve">Updated the furniture list of models we need to </w:t>
-      </w:r>
-      <w:proofErr w:type="gramStart"/>
-      <w:r>
-        <w:rPr>
-          <w:b w:val="0"/>
-          <w:sz w:val="24"/>
-          <w:u w:val="none"/>
-        </w:rPr>
-        <w:t>now</w:t>
-      </w:r>
-      <w:proofErr w:type="gramEnd"/>
-      <w:r>
-        <w:rPr>
-          <w:b w:val="0"/>
-          <w:sz w:val="24"/>
-          <w:u w:val="none"/>
-        </w:rPr>
-        <w:t xml:space="preserve"> show which objects are complete to objects not started on.</w:t>
+        <w:t>Updated the furniture list of models we need to now show which objects are complete to objects not started on.</w:t>
       </w:r>
     </w:p>
     <w:p>
@@ -537,51 +519,15 @@
           <w:sz w:val="24"/>
           <w:u w:val="none"/>
         </w:rPr>
-        <w:t xml:space="preserve">Spoke about the </w:t>
-      </w:r>
-      <w:proofErr w:type="spellStart"/>
-      <w:r>
-        <w:rPr>
-          <w:b w:val="0"/>
-          <w:sz w:val="24"/>
-          <w:u w:val="none"/>
-        </w:rPr>
-        <w:t>Tranzfuser</w:t>
-      </w:r>
-      <w:proofErr w:type="spellEnd"/>
-      <w:r>
-        <w:rPr>
-          <w:b w:val="0"/>
-          <w:sz w:val="24"/>
-          <w:u w:val="none"/>
-        </w:rPr>
-        <w:t xml:space="preserve"> </w:t>
-      </w:r>
-      <w:r>
-        <w:rPr>
-          <w:b w:val="0"/>
-          <w:sz w:val="24"/>
-          <w:u w:val="none"/>
-        </w:rPr>
-        <w:t xml:space="preserve">Project. We all agreed we will join the project, however we must have a minimum of 4 people in our group so we need to look out for anyone else interested in joining the </w:t>
-      </w:r>
-      <w:proofErr w:type="spellStart"/>
-      <w:r>
-        <w:rPr>
-          <w:b w:val="0"/>
-          <w:sz w:val="24"/>
-          <w:u w:val="none"/>
-        </w:rPr>
-        <w:t>Transfuser</w:t>
-      </w:r>
-      <w:proofErr w:type="spellEnd"/>
-      <w:r>
-        <w:rPr>
-          <w:b w:val="0"/>
-          <w:sz w:val="24"/>
-          <w:u w:val="none"/>
-        </w:rPr>
-        <w:t xml:space="preserve"> Project.</w:t>
+        <w:t xml:space="preserve">Spoke about the Tranzfuser </w:t>
+      </w:r>
+      <w:r>
+        <w:rPr>
+          <w:b w:val="0"/>
+          <w:sz w:val="24"/>
+          <w:u w:val="none"/>
+        </w:rPr>
+        <w:t>Project. We all agreed we will join the project, however we must have a minimum of 4 people in our group so we need to look out for anyone else interested in joining the Transfuser Project.</w:t>
       </w:r>
     </w:p>
     <w:p>
@@ -1107,25 +1053,7 @@
           <w:sz w:val="24"/>
           <w:u w:val="none"/>
         </w:rPr>
-        <w:t xml:space="preserve">Discussion about whether to go to Sutton </w:t>
-      </w:r>
-      <w:proofErr w:type="spellStart"/>
-      <w:r>
-        <w:rPr>
-          <w:b w:val="0"/>
-          <w:sz w:val="24"/>
-          <w:u w:val="none"/>
-        </w:rPr>
-        <w:t>Hoo</w:t>
-      </w:r>
-      <w:proofErr w:type="spellEnd"/>
-      <w:r>
-        <w:rPr>
-          <w:b w:val="0"/>
-          <w:sz w:val="24"/>
-          <w:u w:val="none"/>
-        </w:rPr>
-        <w:t xml:space="preserve"> to look at how the Victorian style furniture and room layout (did not go in the end)</w:t>
+        <w:t>Discussion about whether to go to Sutton Hoo to look at how the Victorian style furniture and room layout (did not go in the end)</w:t>
       </w:r>
     </w:p>
     <w:p>
@@ -1377,25 +1305,7 @@
           <w:sz w:val="24"/>
           <w:u w:val="none"/>
         </w:rPr>
-        <w:t xml:space="preserve">Talk about the trip to Sutton </w:t>
-      </w:r>
-      <w:proofErr w:type="spellStart"/>
-      <w:r>
-        <w:rPr>
-          <w:b w:val="0"/>
-          <w:sz w:val="24"/>
-          <w:u w:val="none"/>
-        </w:rPr>
-        <w:t>Hoo</w:t>
-      </w:r>
-      <w:proofErr w:type="spellEnd"/>
-      <w:r>
-        <w:rPr>
-          <w:b w:val="0"/>
-          <w:sz w:val="24"/>
-          <w:u w:val="none"/>
-        </w:rPr>
-        <w:t xml:space="preserve"> – could go to Christchurch manor as an alternative that is free and closer.</w:t>
+        <w:t>Talk about the trip to Sutton Hoo – could go to Christchurch manor as an alternative that is free and closer.</w:t>
       </w:r>
     </w:p>
     <w:p>
@@ -1925,111 +1835,51 @@
           <w:szCs w:val="24"/>
           <w:u w:val="none"/>
         </w:rPr>
-        <w:t xml:space="preserve">Started the </w:t>
-      </w:r>
-      <w:proofErr w:type="spellStart"/>
-      <w:r>
-        <w:rPr>
-          <w:b w:val="0"/>
-          <w:sz w:val="24"/>
-          <w:szCs w:val="24"/>
-          <w:u w:val="none"/>
-        </w:rPr>
-        <w:t>Transfuser</w:t>
-      </w:r>
-      <w:proofErr w:type="spellEnd"/>
-      <w:r>
-        <w:rPr>
-          <w:b w:val="0"/>
-          <w:sz w:val="24"/>
-          <w:szCs w:val="24"/>
-          <w:u w:val="none"/>
-        </w:rPr>
-        <w:t xml:space="preserve"> project signup sheet. Only two things left to do for it</w:t>
-      </w:r>
-    </w:p>
-    <w:p>
-      <w:pPr>
-        <w:pStyle w:val="ListParagraph"/>
-        <w:numPr>
-          <w:ilvl w:val="0"/>
-          <w:numId w:val="2"/>
-        </w:numPr>
-        <w:rPr>
-          <w:sz w:val="28"/>
-          <w:szCs w:val="24"/>
-        </w:rPr>
-      </w:pPr>
-      <w:r>
-        <w:rPr>
-          <w:b w:val="0"/>
-          <w:sz w:val="24"/>
-          <w:szCs w:val="24"/>
-          <w:u w:val="none"/>
-        </w:rPr>
-        <w:t xml:space="preserve">Got a new member for our group for the </w:t>
-      </w:r>
-      <w:proofErr w:type="spellStart"/>
-      <w:r>
-        <w:rPr>
-          <w:b w:val="0"/>
-          <w:sz w:val="24"/>
-          <w:szCs w:val="24"/>
-          <w:u w:val="none"/>
-        </w:rPr>
-        <w:t>Transfuser</w:t>
-      </w:r>
-      <w:proofErr w:type="spellEnd"/>
-      <w:r>
-        <w:rPr>
-          <w:b w:val="0"/>
-          <w:sz w:val="24"/>
-          <w:szCs w:val="24"/>
-          <w:u w:val="none"/>
-        </w:rPr>
-        <w:t>: Junior who will be doing models and possibly work on Carer</w:t>
-      </w:r>
-    </w:p>
-    <w:p>
-      <w:pPr>
-        <w:pStyle w:val="ListParagraph"/>
-        <w:numPr>
-          <w:ilvl w:val="0"/>
-          <w:numId w:val="2"/>
-        </w:numPr>
-        <w:rPr>
-          <w:sz w:val="28"/>
-          <w:szCs w:val="24"/>
-        </w:rPr>
-      </w:pPr>
-      <w:r>
-        <w:rPr>
-          <w:b w:val="0"/>
-          <w:sz w:val="24"/>
-          <w:szCs w:val="24"/>
-          <w:u w:val="none"/>
-        </w:rPr>
-        <w:t xml:space="preserve">Made the video for the </w:t>
-      </w:r>
-      <w:proofErr w:type="spellStart"/>
-      <w:r>
-        <w:rPr>
-          <w:b w:val="0"/>
-          <w:sz w:val="24"/>
-          <w:szCs w:val="24"/>
-          <w:u w:val="none"/>
-        </w:rPr>
-        <w:t>Transfuser</w:t>
-      </w:r>
-      <w:proofErr w:type="spellEnd"/>
-      <w:r>
-        <w:rPr>
-          <w:b w:val="0"/>
-          <w:sz w:val="24"/>
-          <w:szCs w:val="24"/>
-          <w:u w:val="none"/>
-        </w:rPr>
-        <w:t xml:space="preserve"> project</w:t>
+        <w:t>Started the Transfuser project signup sheet. Only two things left to do for it</w:t>
+      </w:r>
+    </w:p>
+    <w:p>
+      <w:pPr>
+        <w:pStyle w:val="ListParagraph"/>
+        <w:numPr>
+          <w:ilvl w:val="0"/>
+          <w:numId w:val="2"/>
+        </w:numPr>
+        <w:rPr>
+          <w:sz w:val="28"/>
+          <w:szCs w:val="24"/>
+        </w:rPr>
+      </w:pPr>
+      <w:r>
+        <w:rPr>
+          <w:b w:val="0"/>
+          <w:sz w:val="24"/>
+          <w:szCs w:val="24"/>
+          <w:u w:val="none"/>
+        </w:rPr>
+        <w:t>Got a new member for our group for the Transfuser: Junior who will be doing models and possibly work on Carer</w:t>
+      </w:r>
+    </w:p>
+    <w:p>
+      <w:pPr>
+        <w:pStyle w:val="ListParagraph"/>
+        <w:numPr>
+          <w:ilvl w:val="0"/>
+          <w:numId w:val="2"/>
+        </w:numPr>
+        <w:rPr>
+          <w:sz w:val="28"/>
+          <w:szCs w:val="24"/>
+        </w:rPr>
+      </w:pPr>
+      <w:r>
+        <w:rPr>
+          <w:b w:val="0"/>
+          <w:sz w:val="24"/>
+          <w:szCs w:val="24"/>
+          <w:u w:val="none"/>
+        </w:rPr>
+        <w:t>Made the video for the Transfuser project</w:t>
       </w:r>
     </w:p>
     <w:p>
@@ -2303,27 +2153,7 @@
           <w:szCs w:val="24"/>
           <w:u w:val="none"/>
         </w:rPr>
-        <w:t xml:space="preserve">We need to have a plan for if we get onto the </w:t>
-      </w:r>
-      <w:proofErr w:type="spellStart"/>
-      <w:r>
-        <w:rPr>
-          <w:b w:val="0"/>
-          <w:sz w:val="24"/>
-          <w:szCs w:val="24"/>
-          <w:u w:val="none"/>
-        </w:rPr>
-        <w:t>Transfuzer</w:t>
-      </w:r>
-      <w:proofErr w:type="spellEnd"/>
-      <w:r>
-        <w:rPr>
-          <w:b w:val="0"/>
-          <w:sz w:val="24"/>
-          <w:szCs w:val="24"/>
-          <w:u w:val="none"/>
-        </w:rPr>
-        <w:t xml:space="preserve"> Project. Write down what we plan to do and such</w:t>
+        <w:t>We need to have a plan for if we get onto the Transfuzer Project. Write down what we plan to do and such</w:t>
       </w:r>
     </w:p>
     <w:p>
@@ -2691,27 +2521,7 @@
           <w:szCs w:val="24"/>
           <w:u w:val="none"/>
         </w:rPr>
-        <w:t xml:space="preserve">Since we only have 6 weeks left we shouldn’t be focusing on more additions, rather than polishing, </w:t>
-      </w:r>
-      <w:proofErr w:type="spellStart"/>
-      <w:r>
-        <w:rPr>
-          <w:b w:val="0"/>
-          <w:sz w:val="24"/>
-          <w:szCs w:val="24"/>
-          <w:u w:val="none"/>
-        </w:rPr>
-        <w:t>bugfixing</w:t>
-      </w:r>
-      <w:proofErr w:type="spellEnd"/>
-      <w:r>
-        <w:rPr>
-          <w:b w:val="0"/>
-          <w:sz w:val="24"/>
-          <w:szCs w:val="24"/>
-          <w:u w:val="none"/>
-        </w:rPr>
-        <w:t xml:space="preserve"> and playtesting.</w:t>
+        <w:t>Since we only have 6 weeks left we shouldn’t be focusing on more additions, rather than polishing, bugfixing and playtesting.</w:t>
       </w:r>
     </w:p>
     <w:p>
@@ -3787,27 +3597,7 @@
           <w:szCs w:val="24"/>
           <w:u w:val="none"/>
         </w:rPr>
-        <w:t xml:space="preserve">Since we won’t be having any more meetings with lecturers (and Easter holidays are here) we decided to do a few weeks of tasks rather than weekly which could give us an idea of how the </w:t>
-      </w:r>
-      <w:proofErr w:type="spellStart"/>
-      <w:r>
-        <w:rPr>
-          <w:b w:val="0"/>
-          <w:sz w:val="24"/>
-          <w:szCs w:val="24"/>
-          <w:u w:val="none"/>
-        </w:rPr>
-        <w:t>Tranzfuser</w:t>
-      </w:r>
-      <w:proofErr w:type="spellEnd"/>
-      <w:r>
-        <w:rPr>
-          <w:b w:val="0"/>
-          <w:sz w:val="24"/>
-          <w:szCs w:val="24"/>
-          <w:u w:val="none"/>
-        </w:rPr>
-        <w:t xml:space="preserve"> could go if we get in.</w:t>
+        <w:t>Since we won’t be having any more meetings with lecturers (and Easter holidays are here) we decided to do a few weeks of tasks rather than weekly which could give us an idea of how the Tranzfuser could go if we get in.</w:t>
       </w:r>
     </w:p>
     <w:p>
@@ -3909,27 +3699,7 @@
           <w:szCs w:val="24"/>
           <w:u w:val="none"/>
         </w:rPr>
-        <w:t xml:space="preserve"> </w:t>
-      </w:r>
-      <w:proofErr w:type="spellStart"/>
-      <w:r>
-        <w:rPr>
-          <w:b w:val="0"/>
-          <w:sz w:val="24"/>
-          <w:szCs w:val="24"/>
-          <w:u w:val="none"/>
-        </w:rPr>
-        <w:t>Tranzfuser</w:t>
-      </w:r>
-      <w:proofErr w:type="spellEnd"/>
-      <w:r>
-        <w:rPr>
-          <w:b w:val="0"/>
-          <w:sz w:val="24"/>
-          <w:szCs w:val="24"/>
-          <w:u w:val="none"/>
-        </w:rPr>
-        <w:t xml:space="preserve"> project</w:t>
+        <w:t xml:space="preserve"> Tranzfuser project</w:t>
       </w:r>
       <w:r>
         <w:rPr>
@@ -3991,39 +3761,8 @@
           <w:szCs w:val="24"/>
           <w:u w:val="none"/>
         </w:rPr>
-        <w:t xml:space="preserve">Stopped research and work on tools such as Substance Painter and </w:t>
-      </w:r>
-      <w:proofErr w:type="spellStart"/>
-      <w:r>
-        <w:rPr>
-          <w:b w:val="0"/>
-          <w:sz w:val="24"/>
-          <w:szCs w:val="24"/>
-          <w:u w:val="none"/>
-        </w:rPr>
-        <w:t>ZBrush</w:t>
-      </w:r>
-      <w:proofErr w:type="spellEnd"/>
-      <w:r>
-        <w:rPr>
-          <w:b w:val="0"/>
-          <w:sz w:val="24"/>
-          <w:szCs w:val="24"/>
-          <w:u w:val="none"/>
-        </w:rPr>
-        <w:t xml:space="preserve"> that we were going to use during </w:t>
-      </w:r>
-      <w:proofErr w:type="spellStart"/>
-      <w:r>
-        <w:rPr>
-          <w:b w:val="0"/>
-          <w:sz w:val="24"/>
-          <w:szCs w:val="24"/>
-          <w:u w:val="none"/>
-        </w:rPr>
-        <w:t>Tranzfuser</w:t>
-      </w:r>
-      <w:proofErr w:type="spellEnd"/>
+        <w:t>Stopped research and work on tools such as Substance Painter and ZBrush that we were going to use during Tranzfuser</w:t>
+      </w:r>
     </w:p>
     <w:p>
       <w:pPr>
@@ -4242,16 +3981,190 @@
         </w:rPr>
         <w:t>Lee agreed to voice the carer just so we can have the carer saying something during gameplay rather than staying silent throughout (this is also due to being unable to find anyone to voice the carer)</w:t>
       </w:r>
+    </w:p>
+    <w:p>
+      <w:pPr>
+        <w:rPr>
+          <w:sz w:val="28"/>
+          <w:szCs w:val="24"/>
+        </w:rPr>
+      </w:pPr>
+      <w:r>
+        <w:rPr>
+          <w:sz w:val="28"/>
+          <w:szCs w:val="24"/>
+        </w:rPr>
+        <w:t>25</w:t>
+      </w:r>
+      <w:r>
+        <w:rPr>
+          <w:sz w:val="28"/>
+          <w:szCs w:val="24"/>
+          <w:vertAlign w:val="superscript"/>
+        </w:rPr>
+        <w:t>th</w:t>
+      </w:r>
+      <w:r>
+        <w:rPr>
+          <w:sz w:val="28"/>
+          <w:szCs w:val="24"/>
+        </w:rPr>
+        <w:t xml:space="preserve"> – 26</w:t>
+      </w:r>
+      <w:r>
+        <w:rPr>
+          <w:sz w:val="28"/>
+          <w:szCs w:val="24"/>
+          <w:vertAlign w:val="superscript"/>
+        </w:rPr>
+        <w:t>th</w:t>
+      </w:r>
+      <w:r>
+        <w:rPr>
+          <w:sz w:val="28"/>
+          <w:szCs w:val="24"/>
+        </w:rPr>
+        <w:t xml:space="preserve"> April</w:t>
+      </w:r>
+    </w:p>
+    <w:p>
+      <w:pPr>
+        <w:pStyle w:val="ListParagraph"/>
+        <w:numPr>
+          <w:ilvl w:val="0"/>
+          <w:numId w:val="2"/>
+        </w:numPr>
+        <w:rPr>
+          <w:sz w:val="28"/>
+          <w:szCs w:val="24"/>
+        </w:rPr>
+      </w:pPr>
+      <w:r>
+        <w:rPr>
+          <w:b w:val="0"/>
+          <w:sz w:val="24"/>
+          <w:szCs w:val="24"/>
+          <w:u w:val="none"/>
+        </w:rPr>
+        <w:t>Spoke about who will do make the presentation for next week and its contents</w:t>
+      </w:r>
+    </w:p>
+    <w:p>
+      <w:pPr>
+        <w:pStyle w:val="ListParagraph"/>
+        <w:numPr>
+          <w:ilvl w:val="0"/>
+          <w:numId w:val="2"/>
+        </w:numPr>
+        <w:rPr>
+          <w:sz w:val="28"/>
+          <w:szCs w:val="24"/>
+        </w:rPr>
+      </w:pPr>
+      <w:r>
+        <w:rPr>
+          <w:b w:val="0"/>
+          <w:sz w:val="24"/>
+          <w:szCs w:val="24"/>
+          <w:u w:val="none"/>
+        </w:rPr>
+        <w:t>Agreed to meet on 28</w:t>
+      </w:r>
+      <w:r>
+        <w:rPr>
+          <w:b w:val="0"/>
+          <w:sz w:val="24"/>
+          <w:szCs w:val="24"/>
+          <w:u w:val="none"/>
+          <w:vertAlign w:val="superscript"/>
+        </w:rPr>
+        <w:t>th</w:t>
+      </w:r>
+      <w:r>
+        <w:rPr>
+          <w:b w:val="0"/>
+          <w:sz w:val="24"/>
+          <w:szCs w:val="24"/>
+          <w:u w:val="none"/>
+        </w:rPr>
+        <w:t xml:space="preserve"> to go over the game, sprint hours and presentation</w:t>
+      </w:r>
+    </w:p>
+    <w:p>
+      <w:pPr>
+        <w:rPr>
+          <w:sz w:val="28"/>
+          <w:szCs w:val="24"/>
+        </w:rPr>
+      </w:pPr>
+      <w:r>
+        <w:rPr>
+          <w:sz w:val="28"/>
+          <w:szCs w:val="24"/>
+        </w:rPr>
+        <w:t>27</w:t>
+      </w:r>
+      <w:r>
+        <w:rPr>
+          <w:sz w:val="28"/>
+          <w:szCs w:val="24"/>
+          <w:vertAlign w:val="superscript"/>
+        </w:rPr>
+        <w:t>th</w:t>
+      </w:r>
+      <w:r>
+        <w:rPr>
+          <w:sz w:val="28"/>
+          <w:szCs w:val="24"/>
+        </w:rPr>
+        <w:t xml:space="preserve"> April</w:t>
+      </w:r>
+    </w:p>
+    <w:p>
+      <w:pPr>
+        <w:pStyle w:val="ListParagraph"/>
+        <w:numPr>
+          <w:ilvl w:val="0"/>
+          <w:numId w:val="2"/>
+        </w:numPr>
+        <w:rPr>
+          <w:sz w:val="28"/>
+          <w:szCs w:val="24"/>
+        </w:rPr>
+      </w:pPr>
+      <w:r>
+        <w:rPr>
+          <w:b w:val="0"/>
+          <w:sz w:val="24"/>
+          <w:szCs w:val="24"/>
+          <w:u w:val="none"/>
+        </w:rPr>
+        <w:t>Lee informed us he may be unable to make it Wednesday as he must go back to Brighton for a job interview</w:t>
+      </w:r>
+    </w:p>
+    <w:p>
+      <w:pPr>
+        <w:pStyle w:val="ListParagraph"/>
+        <w:numPr>
+          <w:ilvl w:val="0"/>
+          <w:numId w:val="2"/>
+        </w:numPr>
+        <w:rPr>
+          <w:sz w:val="28"/>
+          <w:szCs w:val="24"/>
+        </w:rPr>
+      </w:pPr>
+      <w:r>
+        <w:rPr>
+          <w:b w:val="0"/>
+          <w:sz w:val="24"/>
+          <w:szCs w:val="24"/>
+          <w:u w:val="none"/>
+        </w:rPr>
+        <w:t>Extra tasks have been done on the game, they’ll need to be put under one task for sprint hours to be tallied up</w:t>
+      </w:r>
       <w:bookmarkStart w:id="0" w:name="_GoBack"/>
       <w:bookmarkEnd w:id="0"/>
-    </w:p>
-    <w:p>
-      <w:pPr>
-        <w:rPr>
-          <w:sz w:val="28"/>
-          <w:szCs w:val="24"/>
-        </w:rPr>
-      </w:pPr>
     </w:p>
     <w:sectPr>
       <w:pgSz w:w="11906" w:h="16838"/>

</xml_diff>